<commit_message>
added presentation art and font
</commit_message>
<xml_diff>
--- a/Concept/ideëen_Gamelab 2.docx
+++ b/Concept/ideëen_Gamelab 2.docx
@@ -254,6 +254,52 @@
         </w:rPr>
         <w:t>Insanity kloot met je mobiel, flikkeren of unknown messages.</w:t>
       </w:r>
+    </w:p>
+    <w:p>
+      <w:pPr>
+        <w:rPr>
+          <w:lang w:val="nl-NL"/>
+        </w:rPr>
+      </w:pPr>
+      <w:r>
+        <w:rPr>
+          <w:lang w:val="nl-NL"/>
+        </w:rPr>
+        <w:t>Als je naar de rand van de map gaat, lijkt het alsof je weer terug loopt.</w:t>
+      </w:r>
+    </w:p>
+    <w:p>
+      <w:pPr>
+        <w:rPr>
+          <w:lang w:val="nl-NL"/>
+        </w:rPr>
+      </w:pPr>
+      <w:r>
+        <w:rPr>
+          <w:lang w:val="nl-NL"/>
+        </w:rPr>
+        <w:t>De cursor is een touchpad/rippel-effect op je telefoon.</w:t>
+      </w:r>
+    </w:p>
+    <w:p>
+      <w:pPr>
+        <w:rPr>
+          <w:lang w:val="nl-NL"/>
+        </w:rPr>
+      </w:pPr>
+      <w:r>
+        <w:rPr>
+          <w:lang w:val="nl-NL"/>
+        </w:rPr>
+        <w:t>Old school phone met pijltjes.</w:t>
+      </w:r>
+    </w:p>
+    <w:p>
+      <w:pPr>
+        <w:rPr>
+          <w:lang w:val="nl-NL"/>
+        </w:rPr>
+      </w:pPr>
       <w:bookmarkStart w:id="0" w:name="_GoBack"/>
       <w:bookmarkEnd w:id="0"/>
     </w:p>

</xml_diff>